<commit_message>
Adicina formatação automática do CPF na geração do certificado e atualiza o código para que o nome dos campos definido nas configurações seja observado em todas as etapas
</commit_message>
<xml_diff>
--- a/modelo_certificado.docx
+++ b/modelo_certificado.docx
@@ -598,41 +598,13 @@
                                 <w:lang w:val="pt-BR"/>
                               </w:rPr>
                             </w:pPr>
-                            <w:proofErr w:type="gramStart"/>
                             <w:r>
                               <w:rPr>
                                 <w:b/>
                                 <w:bCs/>
                                 <w:lang w:val="pt-BR"/>
                               </w:rPr>
-                              <w:t xml:space="preserve">{{ </w:t>
-                            </w:r>
-                            <w:proofErr w:type="spellStart"/>
-                            <w:r>
-                              <w:rPr>
-                                <w:b/>
-                                <w:bCs/>
-                                <w:lang w:val="pt-BR"/>
-                              </w:rPr>
-                              <w:t>nome</w:t>
-                            </w:r>
-                            <w:proofErr w:type="gramEnd"/>
-                            <w:r>
-                              <w:rPr>
-                                <w:b/>
-                                <w:bCs/>
-                                <w:lang w:val="pt-BR"/>
-                              </w:rPr>
-                              <w:t>_instituicao</w:t>
-                            </w:r>
-                            <w:proofErr w:type="spellEnd"/>
-                            <w:r>
-                              <w:rPr>
-                                <w:b/>
-                                <w:bCs/>
-                                <w:lang w:val="pt-BR"/>
-                              </w:rPr>
-                              <w:t xml:space="preserve"> }}</w:t>
+                              <w:t>{{ nome_instituicao }}</w:t>
                             </w:r>
                             <w:r>
                               <w:rPr>
@@ -660,7 +632,6 @@
                                 <w:lang w:val="pt-BR"/>
                               </w:rPr>
                             </w:pPr>
-                            <w:proofErr w:type="gramStart"/>
                             <w:r>
                               <w:rPr>
                                 <w:rFonts w:ascii="Algerian" w:hAnsi="Algerian"/>
@@ -670,9 +641,8 @@
                                 <w:szCs w:val="52"/>
                                 <w:lang w:val="pt-BR"/>
                               </w:rPr>
-                              <w:t xml:space="preserve">{{ </w:t>
-                            </w:r>
-                            <w:proofErr w:type="spellStart"/>
+                              <w:t>{{ nome_pessoa }}</w:t>
+                            </w:r>
                             <w:r>
                               <w:rPr>
                                 <w:rFonts w:ascii="Algerian" w:hAnsi="Algerian"/>
@@ -682,9 +652,8 @@
                                 <w:szCs w:val="52"/>
                                 <w:lang w:val="pt-BR"/>
                               </w:rPr>
-                              <w:t>nome</w:t>
-                            </w:r>
-                            <w:proofErr w:type="gramEnd"/>
+                              <w:t xml:space="preserve"> {{ cpf }}</w:t>
+                            </w:r>
                             <w:r>
                               <w:rPr>
                                 <w:rFonts w:ascii="Algerian" w:hAnsi="Algerian"/>
@@ -694,9 +663,8 @@
                                 <w:szCs w:val="52"/>
                                 <w:lang w:val="pt-BR"/>
                               </w:rPr>
-                              <w:t>_pessoa</w:t>
-                            </w:r>
-                            <w:proofErr w:type="spellEnd"/>
+                              <w:fldChar w:fldCharType="begin"/>
+                            </w:r>
                             <w:r>
                               <w:rPr>
                                 <w:rFonts w:ascii="Algerian" w:hAnsi="Algerian"/>
@@ -706,7 +674,7 @@
                                 <w:szCs w:val="52"/>
                                 <w:lang w:val="pt-BR"/>
                               </w:rPr>
-                              <w:t xml:space="preserve"> }}</w:t>
+                              <w:instrText xml:space="preserve"> MERGEFIELD "Nome" </w:instrText>
                             </w:r>
                             <w:r>
                               <w:rPr>
@@ -717,28 +685,6 @@
                                 <w:szCs w:val="52"/>
                                 <w:lang w:val="pt-BR"/>
                               </w:rPr>
-                              <w:fldChar w:fldCharType="begin"/>
-                            </w:r>
-                            <w:r>
-                              <w:rPr>
-                                <w:rFonts w:ascii="Algerian" w:hAnsi="Algerian"/>
-                                <w:b/>
-                                <w:color w:val="auto"/>
-                                <w:sz w:val="52"/>
-                                <w:szCs w:val="52"/>
-                                <w:lang w:val="pt-BR"/>
-                              </w:rPr>
-                              <w:instrText xml:space="preserve"> MERGEFIELD "Nome" </w:instrText>
-                            </w:r>
-                            <w:r>
-                              <w:rPr>
-                                <w:rFonts w:ascii="Algerian" w:hAnsi="Algerian"/>
-                                <w:b/>
-                                <w:color w:val="auto"/>
-                                <w:sz w:val="52"/>
-                                <w:szCs w:val="52"/>
-                                <w:lang w:val="pt-BR"/>
-                              </w:rPr>
                               <w:fldChar w:fldCharType="end"/>
                             </w:r>
                           </w:p>
@@ -762,23 +708,13 @@
                               </w:rPr>
                               <w:t xml:space="preserve">curso de </w:t>
                             </w:r>
-                            <w:proofErr w:type="gramStart"/>
                             <w:r>
                               <w:rPr>
                                 <w:b/>
                                 <w:bCs/>
                                 <w:lang w:val="pt-BR"/>
                               </w:rPr>
-                              <w:t>{{ curso</w:t>
-                            </w:r>
-                            <w:proofErr w:type="gramEnd"/>
-                            <w:r>
-                              <w:rPr>
-                                <w:b/>
-                                <w:bCs/>
-                                <w:lang w:val="pt-BR"/>
-                              </w:rPr>
-                              <w:t xml:space="preserve"> }} </w:t>
+                              <w:t xml:space="preserve">{{ curso }} </w:t>
                             </w:r>
                             <w:r>
                               <w:rPr>
@@ -790,117 +726,31 @@
                               <w:rPr>
                                 <w:lang w:val="pt-BR"/>
                               </w:rPr>
-                              <w:t xml:space="preserve">{% </w:t>
-                            </w:r>
-                            <w:proofErr w:type="spellStart"/>
-                            <w:r>
-                              <w:rPr>
-                                <w:lang w:val="pt-BR"/>
-                              </w:rPr>
-                              <w:t>if</w:t>
-                            </w:r>
-                            <w:proofErr w:type="spellEnd"/>
+                              <w:t xml:space="preserve">{% if </w:t>
+                            </w:r>
+                            <w:r>
+                              <w:rPr>
+                                <w:lang w:val="pt-BR"/>
+                              </w:rPr>
+                              <w:t>dias_de_curso</w:t>
+                            </w:r>
+                            <w:r>
+                              <w:rPr>
+                                <w:lang w:val="pt-BR"/>
+                              </w:rPr>
+                              <w:t xml:space="preserve"> == 1 %} no dia {{ data_inicio }}{% else %}</w:t>
+                            </w:r>
                             <w:r>
                               <w:rPr>
                                 <w:lang w:val="pt-BR"/>
                               </w:rPr>
                               <w:t xml:space="preserve"> </w:t>
                             </w:r>
-                            <w:proofErr w:type="spellStart"/>
-                            <w:r>
-                              <w:rPr>
-                                <w:lang w:val="pt-BR"/>
-                              </w:rPr>
-                              <w:t>dias_de_curso</w:t>
-                            </w:r>
-                            <w:proofErr w:type="spellEnd"/>
-                            <w:r>
-                              <w:rPr>
-                                <w:lang w:val="pt-BR"/>
-                              </w:rPr>
-                              <w:t xml:space="preserve"> == 1 %} no dia {{ </w:t>
-                            </w:r>
-                            <w:proofErr w:type="spellStart"/>
-                            <w:r>
-                              <w:rPr>
-                                <w:lang w:val="pt-BR"/>
-                              </w:rPr>
-                              <w:t>data_inicio</w:t>
-                            </w:r>
-                            <w:proofErr w:type="spellEnd"/>
-                            <w:r>
-                              <w:rPr>
-                                <w:lang w:val="pt-BR"/>
-                              </w:rPr>
-                              <w:t xml:space="preserve"> }}{% </w:t>
-                            </w:r>
-                            <w:proofErr w:type="spellStart"/>
-                            <w:r>
-                              <w:rPr>
-                                <w:lang w:val="pt-BR"/>
-                              </w:rPr>
-                              <w:t>else</w:t>
-                            </w:r>
-                            <w:proofErr w:type="spellEnd"/>
-                            <w:r>
-                              <w:rPr>
-                                <w:lang w:val="pt-BR"/>
-                              </w:rPr>
-                              <w:t xml:space="preserve"> %}</w:t>
-                            </w:r>
-                            <w:r>
-                              <w:rPr>
-                                <w:lang w:val="pt-BR"/>
-                              </w:rPr>
-                              <w:t xml:space="preserve"> </w:t>
-                            </w:r>
-                            <w:r>
-                              <w:rPr>
-                                <w:lang w:val="pt-BR"/>
-                              </w:rPr>
-                              <w:t xml:space="preserve">no período de {{ </w:t>
-                            </w:r>
-                            <w:proofErr w:type="spellStart"/>
-                            <w:r>
-                              <w:rPr>
-                                <w:lang w:val="pt-BR"/>
-                              </w:rPr>
-                              <w:t>data_inicio</w:t>
-                            </w:r>
-                            <w:proofErr w:type="spellEnd"/>
-                            <w:r>
-                              <w:rPr>
-                                <w:lang w:val="pt-BR"/>
-                              </w:rPr>
-                              <w:t xml:space="preserve"> }} a {{ </w:t>
-                            </w:r>
-                            <w:proofErr w:type="spellStart"/>
-                            <w:r>
-                              <w:rPr>
-                                <w:lang w:val="pt-BR"/>
-                              </w:rPr>
-                              <w:t>data_fim</w:t>
-                            </w:r>
-                            <w:proofErr w:type="spellEnd"/>
-                            <w:r>
-                              <w:rPr>
-                                <w:lang w:val="pt-BR"/>
-                              </w:rPr>
-                              <w:t xml:space="preserve"> }}{% </w:t>
-                            </w:r>
-                            <w:proofErr w:type="spellStart"/>
-                            <w:r>
-                              <w:rPr>
-                                <w:lang w:val="pt-BR"/>
-                              </w:rPr>
-                              <w:t>endif</w:t>
-                            </w:r>
-                            <w:proofErr w:type="spellEnd"/>
-                            <w:r>
-                              <w:rPr>
-                                <w:lang w:val="pt-BR"/>
-                              </w:rPr>
-                              <w:t xml:space="preserve"> %}</w:t>
+                            <w:r>
+                              <w:rPr>
+                                <w:lang w:val="pt-BR"/>
+                              </w:rPr>
+                              <w:t>no período de {{ data_inicio }} a {{ data_fim }}{% endif %}</w:t>
                             </w:r>
                             <w:r>
                               <w:rPr>
@@ -918,16 +768,8 @@
                               <w:rPr>
                                 <w:lang w:val="pt-BR"/>
                               </w:rPr>
-                              <w:t xml:space="preserve">{{ </w:t>
-                            </w:r>
-                            <w:proofErr w:type="spellStart"/>
-                            <w:r>
-                              <w:rPr>
-                                <w:lang w:val="pt-BR"/>
-                              </w:rPr>
-                              <w:t>carga_horaria</w:t>
-                            </w:r>
-                            <w:proofErr w:type="spellEnd"/>
+                              <w:t>{{ carga_horaria</w:t>
+                            </w:r>
                             <w:r>
                               <w:rPr>
                                 <w:lang w:val="pt-BR"/>
@@ -973,59 +815,48 @@
                                 <w:lang w:val="pt-BR"/>
                               </w:rPr>
                             </w:pPr>
-                            <w:proofErr w:type="gramStart"/>
                             <w:r>
                               <w:rPr>
                                 <w:color w:val="auto"/>
                                 <w:lang w:val="pt-BR"/>
                               </w:rPr>
-                              <w:t>{{ cidade</w:t>
-                            </w:r>
-                            <w:proofErr w:type="gramEnd"/>
+                              <w:t>{{ cidade }}</w:t>
+                            </w:r>
                             <w:r>
                               <w:rPr>
                                 <w:color w:val="auto"/>
                                 <w:lang w:val="pt-BR"/>
                               </w:rPr>
-                              <w:t xml:space="preserve"> }}</w:t>
+                              <w:t xml:space="preserve">, </w:t>
                             </w:r>
                             <w:r>
                               <w:rPr>
                                 <w:color w:val="auto"/>
                                 <w:lang w:val="pt-BR"/>
                               </w:rPr>
-                              <w:t xml:space="preserve">, </w:t>
+                              <w:t>{{ dia }}</w:t>
                             </w:r>
                             <w:r>
                               <w:rPr>
                                 <w:color w:val="auto"/>
                                 <w:lang w:val="pt-BR"/>
                               </w:rPr>
-                              <w:t>{{ dia }}</w:t>
+                              <w:t xml:space="preserve"> de </w:t>
                             </w:r>
                             <w:r>
                               <w:rPr>
                                 <w:color w:val="auto"/>
                                 <w:lang w:val="pt-BR"/>
                               </w:rPr>
-                              <w:t xml:space="preserve"> de </w:t>
+                              <w:t xml:space="preserve">{{ </w:t>
                             </w:r>
                             <w:r>
                               <w:rPr>
                                 <w:color w:val="auto"/>
                                 <w:lang w:val="pt-BR"/>
                               </w:rPr>
-                              <w:t xml:space="preserve">{{ </w:t>
-                            </w:r>
-                            <w:proofErr w:type="spellStart"/>
-                            <w:r>
-                              <w:rPr>
-                                <w:color w:val="auto"/>
-                                <w:lang w:val="pt-BR"/>
-                              </w:rPr>
                               <w:t>mes_extenso</w:t>
                             </w:r>
-                            <w:proofErr w:type="spellEnd"/>
                             <w:r>
                               <w:rPr>
                                 <w:color w:val="auto"/>
@@ -1097,11 +928,7 @@
           </mc:Choice>
           <mc:Fallback>
             <w:pict>
-              <v:shapetype w14:anchorId="5C472692" id="_x0000_t202" coordsize="21600,21600" o:spt="202" path="m,l,21600r21600,l21600,xe">
-                <v:stroke joinstyle="miter"/>
-                <v:path gradientshapeok="t" o:connecttype="rect"/>
-              </v:shapetype>
-              <v:shape id="Text Box 11" o:spid="_x0000_s1029" type="#_x0000_t202" style="position:absolute;left:0;text-align:left;margin-left:125pt;margin-top:218pt;width:593.1pt;height:286.75pt;z-index:251654656;visibility:visible;mso-wrap-style:square;mso-width-percent:0;mso-height-percent:0;mso-wrap-distance-left:9pt;mso-wrap-distance-top:0;mso-wrap-distance-right:9pt;mso-wrap-distance-bottom:0;mso-position-horizontal:absolute;mso-position-horizontal-relative:page;mso-position-vertical:absolute;mso-position-vertical-relative:page;mso-width-percent:0;mso-height-percent:0;mso-width-relative:page;mso-height-relative:page;v-text-anchor:top" o:gfxdata="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" filled="f" stroked="f">
+              <v:shape w14:anchorId="5C472692" id="Text Box 11" o:spid="_x0000_s1029" type="#_x0000_t202" style="position:absolute;left:0;text-align:left;margin-left:125pt;margin-top:218pt;width:593.1pt;height:286.75pt;z-index:251654656;visibility:visible;mso-wrap-style:square;mso-width-percent:0;mso-height-percent:0;mso-wrap-distance-left:9pt;mso-wrap-distance-top:0;mso-wrap-distance-right:9pt;mso-wrap-distance-bottom:0;mso-position-horizontal:absolute;mso-position-horizontal-relative:page;mso-position-vertical:absolute;mso-position-vertical-relative:page;mso-width-percent:0;mso-height-percent:0;mso-width-relative:page;mso-height-relative:page;v-text-anchor:top" o:gfxdata="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" filled="f" stroked="f">
                 <v:textbox>
                   <w:txbxContent>
                     <w:p>
@@ -1111,41 +938,13 @@
                           <w:lang w:val="pt-BR"/>
                         </w:rPr>
                       </w:pPr>
-                      <w:proofErr w:type="gramStart"/>
                       <w:r>
                         <w:rPr>
                           <w:b/>
                           <w:bCs/>
                           <w:lang w:val="pt-BR"/>
                         </w:rPr>
-                        <w:t xml:space="preserve">{{ </w:t>
-                      </w:r>
-                      <w:proofErr w:type="spellStart"/>
-                      <w:r>
-                        <w:rPr>
-                          <w:b/>
-                          <w:bCs/>
-                          <w:lang w:val="pt-BR"/>
-                        </w:rPr>
-                        <w:t>nome</w:t>
-                      </w:r>
-                      <w:proofErr w:type="gramEnd"/>
-                      <w:r>
-                        <w:rPr>
-                          <w:b/>
-                          <w:bCs/>
-                          <w:lang w:val="pt-BR"/>
-                        </w:rPr>
-                        <w:t>_instituicao</w:t>
-                      </w:r>
-                      <w:proofErr w:type="spellEnd"/>
-                      <w:r>
-                        <w:rPr>
-                          <w:b/>
-                          <w:bCs/>
-                          <w:lang w:val="pt-BR"/>
-                        </w:rPr>
-                        <w:t xml:space="preserve"> }}</w:t>
+                        <w:t>{{ nome_instituicao }}</w:t>
                       </w:r>
                       <w:r>
                         <w:rPr>
@@ -1173,7 +972,6 @@
                           <w:lang w:val="pt-BR"/>
                         </w:rPr>
                       </w:pPr>
-                      <w:proofErr w:type="gramStart"/>
                       <w:r>
                         <w:rPr>
                           <w:rFonts w:ascii="Algerian" w:hAnsi="Algerian"/>
@@ -1183,9 +981,8 @@
                           <w:szCs w:val="52"/>
                           <w:lang w:val="pt-BR"/>
                         </w:rPr>
-                        <w:t xml:space="preserve">{{ </w:t>
-                      </w:r>
-                      <w:proofErr w:type="spellStart"/>
+                        <w:t>{{ nome_pessoa }}</w:t>
+                      </w:r>
                       <w:r>
                         <w:rPr>
                           <w:rFonts w:ascii="Algerian" w:hAnsi="Algerian"/>
@@ -1195,9 +992,8 @@
                           <w:szCs w:val="52"/>
                           <w:lang w:val="pt-BR"/>
                         </w:rPr>
-                        <w:t>nome</w:t>
-                      </w:r>
-                      <w:proofErr w:type="gramEnd"/>
+                        <w:t xml:space="preserve"> {{ cpf }}</w:t>
+                      </w:r>
                       <w:r>
                         <w:rPr>
                           <w:rFonts w:ascii="Algerian" w:hAnsi="Algerian"/>
@@ -1207,9 +1003,8 @@
                           <w:szCs w:val="52"/>
                           <w:lang w:val="pt-BR"/>
                         </w:rPr>
-                        <w:t>_pessoa</w:t>
-                      </w:r>
-                      <w:proofErr w:type="spellEnd"/>
+                        <w:fldChar w:fldCharType="begin"/>
+                      </w:r>
                       <w:r>
                         <w:rPr>
                           <w:rFonts w:ascii="Algerian" w:hAnsi="Algerian"/>
@@ -1219,7 +1014,7 @@
                           <w:szCs w:val="52"/>
                           <w:lang w:val="pt-BR"/>
                         </w:rPr>
-                        <w:t xml:space="preserve"> }}</w:t>
+                        <w:instrText xml:space="preserve"> MERGEFIELD "Nome" </w:instrText>
                       </w:r>
                       <w:r>
                         <w:rPr>
@@ -1230,28 +1025,6 @@
                           <w:szCs w:val="52"/>
                           <w:lang w:val="pt-BR"/>
                         </w:rPr>
-                        <w:fldChar w:fldCharType="begin"/>
-                      </w:r>
-                      <w:r>
-                        <w:rPr>
-                          <w:rFonts w:ascii="Algerian" w:hAnsi="Algerian"/>
-                          <w:b/>
-                          <w:color w:val="auto"/>
-                          <w:sz w:val="52"/>
-                          <w:szCs w:val="52"/>
-                          <w:lang w:val="pt-BR"/>
-                        </w:rPr>
-                        <w:instrText xml:space="preserve"> MERGEFIELD "Nome" </w:instrText>
-                      </w:r>
-                      <w:r>
-                        <w:rPr>
-                          <w:rFonts w:ascii="Algerian" w:hAnsi="Algerian"/>
-                          <w:b/>
-                          <w:color w:val="auto"/>
-                          <w:sz w:val="52"/>
-                          <w:szCs w:val="52"/>
-                          <w:lang w:val="pt-BR"/>
-                        </w:rPr>
                         <w:fldChar w:fldCharType="end"/>
                       </w:r>
                     </w:p>
@@ -1275,23 +1048,13 @@
                         </w:rPr>
                         <w:t xml:space="preserve">curso de </w:t>
                       </w:r>
-                      <w:proofErr w:type="gramStart"/>
                       <w:r>
                         <w:rPr>
                           <w:b/>
                           <w:bCs/>
                           <w:lang w:val="pt-BR"/>
                         </w:rPr>
-                        <w:t>{{ curso</w:t>
-                      </w:r>
-                      <w:proofErr w:type="gramEnd"/>
-                      <w:r>
-                        <w:rPr>
-                          <w:b/>
-                          <w:bCs/>
-                          <w:lang w:val="pt-BR"/>
-                        </w:rPr>
-                        <w:t xml:space="preserve"> }} </w:t>
+                        <w:t xml:space="preserve">{{ curso }} </w:t>
                       </w:r>
                       <w:r>
                         <w:rPr>
@@ -1303,117 +1066,31 @@
                         <w:rPr>
                           <w:lang w:val="pt-BR"/>
                         </w:rPr>
-                        <w:t xml:space="preserve">{% </w:t>
-                      </w:r>
-                      <w:proofErr w:type="spellStart"/>
-                      <w:r>
-                        <w:rPr>
-                          <w:lang w:val="pt-BR"/>
-                        </w:rPr>
-                        <w:t>if</w:t>
-                      </w:r>
-                      <w:proofErr w:type="spellEnd"/>
+                        <w:t xml:space="preserve">{% if </w:t>
+                      </w:r>
+                      <w:r>
+                        <w:rPr>
+                          <w:lang w:val="pt-BR"/>
+                        </w:rPr>
+                        <w:t>dias_de_curso</w:t>
+                      </w:r>
+                      <w:r>
+                        <w:rPr>
+                          <w:lang w:val="pt-BR"/>
+                        </w:rPr>
+                        <w:t xml:space="preserve"> == 1 %} no dia {{ data_inicio }}{% else %}</w:t>
+                      </w:r>
                       <w:r>
                         <w:rPr>
                           <w:lang w:val="pt-BR"/>
                         </w:rPr>
                         <w:t xml:space="preserve"> </w:t>
                       </w:r>
-                      <w:proofErr w:type="spellStart"/>
-                      <w:r>
-                        <w:rPr>
-                          <w:lang w:val="pt-BR"/>
-                        </w:rPr>
-                        <w:t>dias_de_curso</w:t>
-                      </w:r>
-                      <w:proofErr w:type="spellEnd"/>
-                      <w:r>
-                        <w:rPr>
-                          <w:lang w:val="pt-BR"/>
-                        </w:rPr>
-                        <w:t xml:space="preserve"> == 1 %} no dia {{ </w:t>
-                      </w:r>
-                      <w:proofErr w:type="spellStart"/>
-                      <w:r>
-                        <w:rPr>
-                          <w:lang w:val="pt-BR"/>
-                        </w:rPr>
-                        <w:t>data_inicio</w:t>
-                      </w:r>
-                      <w:proofErr w:type="spellEnd"/>
-                      <w:r>
-                        <w:rPr>
-                          <w:lang w:val="pt-BR"/>
-                        </w:rPr>
-                        <w:t xml:space="preserve"> }}{% </w:t>
-                      </w:r>
-                      <w:proofErr w:type="spellStart"/>
-                      <w:r>
-                        <w:rPr>
-                          <w:lang w:val="pt-BR"/>
-                        </w:rPr>
-                        <w:t>else</w:t>
-                      </w:r>
-                      <w:proofErr w:type="spellEnd"/>
-                      <w:r>
-                        <w:rPr>
-                          <w:lang w:val="pt-BR"/>
-                        </w:rPr>
-                        <w:t xml:space="preserve"> %}</w:t>
-                      </w:r>
-                      <w:r>
-                        <w:rPr>
-                          <w:lang w:val="pt-BR"/>
-                        </w:rPr>
-                        <w:t xml:space="preserve"> </w:t>
-                      </w:r>
-                      <w:r>
-                        <w:rPr>
-                          <w:lang w:val="pt-BR"/>
-                        </w:rPr>
-                        <w:t xml:space="preserve">no período de {{ </w:t>
-                      </w:r>
-                      <w:proofErr w:type="spellStart"/>
-                      <w:r>
-                        <w:rPr>
-                          <w:lang w:val="pt-BR"/>
-                        </w:rPr>
-                        <w:t>data_inicio</w:t>
-                      </w:r>
-                      <w:proofErr w:type="spellEnd"/>
-                      <w:r>
-                        <w:rPr>
-                          <w:lang w:val="pt-BR"/>
-                        </w:rPr>
-                        <w:t xml:space="preserve"> }} a {{ </w:t>
-                      </w:r>
-                      <w:proofErr w:type="spellStart"/>
-                      <w:r>
-                        <w:rPr>
-                          <w:lang w:val="pt-BR"/>
-                        </w:rPr>
-                        <w:t>data_fim</w:t>
-                      </w:r>
-                      <w:proofErr w:type="spellEnd"/>
-                      <w:r>
-                        <w:rPr>
-                          <w:lang w:val="pt-BR"/>
-                        </w:rPr>
-                        <w:t xml:space="preserve"> }}{% </w:t>
-                      </w:r>
-                      <w:proofErr w:type="spellStart"/>
-                      <w:r>
-                        <w:rPr>
-                          <w:lang w:val="pt-BR"/>
-                        </w:rPr>
-                        <w:t>endif</w:t>
-                      </w:r>
-                      <w:proofErr w:type="spellEnd"/>
-                      <w:r>
-                        <w:rPr>
-                          <w:lang w:val="pt-BR"/>
-                        </w:rPr>
-                        <w:t xml:space="preserve"> %}</w:t>
+                      <w:r>
+                        <w:rPr>
+                          <w:lang w:val="pt-BR"/>
+                        </w:rPr>
+                        <w:t>no período de {{ data_inicio }} a {{ data_fim }}{% endif %}</w:t>
                       </w:r>
                       <w:r>
                         <w:rPr>
@@ -1431,16 +1108,8 @@
                         <w:rPr>
                           <w:lang w:val="pt-BR"/>
                         </w:rPr>
-                        <w:t xml:space="preserve">{{ </w:t>
-                      </w:r>
-                      <w:proofErr w:type="spellStart"/>
-                      <w:r>
-                        <w:rPr>
-                          <w:lang w:val="pt-BR"/>
-                        </w:rPr>
-                        <w:t>carga_horaria</w:t>
-                      </w:r>
-                      <w:proofErr w:type="spellEnd"/>
+                        <w:t>{{ carga_horaria</w:t>
+                      </w:r>
                       <w:r>
                         <w:rPr>
                           <w:lang w:val="pt-BR"/>
@@ -1486,59 +1155,48 @@
                           <w:lang w:val="pt-BR"/>
                         </w:rPr>
                       </w:pPr>
-                      <w:proofErr w:type="gramStart"/>
                       <w:r>
                         <w:rPr>
                           <w:color w:val="auto"/>
                           <w:lang w:val="pt-BR"/>
                         </w:rPr>
-                        <w:t>{{ cidade</w:t>
-                      </w:r>
-                      <w:proofErr w:type="gramEnd"/>
+                        <w:t>{{ cidade }}</w:t>
+                      </w:r>
                       <w:r>
                         <w:rPr>
                           <w:color w:val="auto"/>
                           <w:lang w:val="pt-BR"/>
                         </w:rPr>
-                        <w:t xml:space="preserve"> }}</w:t>
+                        <w:t xml:space="preserve">, </w:t>
                       </w:r>
                       <w:r>
                         <w:rPr>
                           <w:color w:val="auto"/>
                           <w:lang w:val="pt-BR"/>
                         </w:rPr>
-                        <w:t xml:space="preserve">, </w:t>
+                        <w:t>{{ dia }}</w:t>
                       </w:r>
                       <w:r>
                         <w:rPr>
                           <w:color w:val="auto"/>
                           <w:lang w:val="pt-BR"/>
                         </w:rPr>
-                        <w:t>{{ dia }}</w:t>
+                        <w:t xml:space="preserve"> de </w:t>
                       </w:r>
                       <w:r>
                         <w:rPr>
                           <w:color w:val="auto"/>
                           <w:lang w:val="pt-BR"/>
                         </w:rPr>
-                        <w:t xml:space="preserve"> de </w:t>
+                        <w:t xml:space="preserve">{{ </w:t>
                       </w:r>
                       <w:r>
                         <w:rPr>
                           <w:color w:val="auto"/>
                           <w:lang w:val="pt-BR"/>
                         </w:rPr>
-                        <w:t xml:space="preserve">{{ </w:t>
-                      </w:r>
-                      <w:proofErr w:type="spellStart"/>
-                      <w:r>
-                        <w:rPr>
-                          <w:color w:val="auto"/>
-                          <w:lang w:val="pt-BR"/>
-                        </w:rPr>
                         <w:t>mes_extenso</w:t>
                       </w:r>
-                      <w:proofErr w:type="spellEnd"/>
                       <w:r>
                         <w:rPr>
                           <w:color w:val="auto"/>
@@ -1769,7 +1427,7 @@
                                     </pic:cNvPicPr>
                                   </pic:nvPicPr>
                                   <pic:blipFill>
-                                    <a:blip r:embed="rId10">
+                                    <a:blip r:embed="rId9">
                                       <a:duotone>
                                         <a:schemeClr val="accent5">
                                           <a:shade val="45000"/>

</xml_diff>